<commit_message>
Added buttons to generate more docs
</commit_message>
<xml_diff>
--- a/src/assets/templates/risk.docx
+++ b/src/assets/templates/risk.docx
@@ -3709,16 +3709,7 @@
               <w:b/>
               <w:sz w:val="16"/>
             </w:rPr>
-            <w:t>{</w:t>
-          </w:r>
-          <w:proofErr w:type="spellStart"/>
-          <w:r>
-            <w:rPr>
-              <w:rFonts w:ascii="Tw Cen MT" w:hAnsi="Tw Cen MT"/>
-              <w:b/>
-              <w:sz w:val="16"/>
-            </w:rPr>
-            <w:t>project</w:t>
+            <w:t>{projec</w:t>
           </w:r>
           <w:r>
             <w:rPr>
@@ -3726,9 +3717,8 @@
               <w:b/>
               <w:sz w:val="16"/>
             </w:rPr>
-            <w:t>Name</w:t>
+            <w:t>t.name</w:t>
           </w:r>
-          <w:proofErr w:type="spellEnd"/>
           <w:r>
             <w:rPr>
               <w:rFonts w:ascii="Tw Cen MT" w:hAnsi="Tw Cen MT"/>
@@ -3773,7 +3763,25 @@
               <w:noProof/>
               <w:sz w:val="16"/>
             </w:rPr>
-            <w:t xml:space="preserve"> {createdBy}</w:t>
+            <w:t xml:space="preserve"> {</w:t>
+          </w:r>
+          <w:r>
+            <w:rPr>
+              <w:rFonts w:ascii="Tw Cen MT" w:hAnsi="Tw Cen MT"/>
+              <w:b/>
+              <w:noProof/>
+              <w:sz w:val="16"/>
+            </w:rPr>
+            <w:t>user.displayName</w:t>
+          </w:r>
+          <w:r>
+            <w:rPr>
+              <w:rFonts w:ascii="Tw Cen MT" w:hAnsi="Tw Cen MT"/>
+              <w:b/>
+              <w:noProof/>
+              <w:sz w:val="16"/>
+            </w:rPr>
+            <w:t>}</w:t>
           </w:r>
         </w:p>
       </w:tc>

</xml_diff>